<commit_message>
- Fixed several relations in the room database - Added a generator for the tag cross reference table - Added a RecyclerView Adapter for the dairy list - Added the DiaryFragment - Added Google Sans font - Added Manrope font - Added the splash screen
</commit_message>
<xml_diff>
--- a/reports/checkpoint_2_report.docx
+++ b/reports/checkpoint_2_report.docx
@@ -7,10 +7,7 @@
         <w:pStyle w:val="Title"/>
       </w:pPr>
       <w:r>
-        <w:t xml:space="preserve">Selected Topic: </w:t>
-      </w:r>
-      <w:r>
-        <w:t>Good-bad diary book</w:t>
+        <w:t>Selected Topic: Good-bad diary book</w:t>
       </w:r>
     </w:p>
     <w:p>
@@ -20,8 +17,6 @@
       <w:r>
         <w:t>Overview</w:t>
       </w:r>
-      <w:bookmarkStart w:id="0" w:name="_GoBack"/>
-      <w:bookmarkEnd w:id="0"/>
     </w:p>
     <w:p>
       <w:pPr>
@@ -1543,21 +1538,22 @@
       </w:tr>
     </w:tbl>
     <w:p>
+      <w:bookmarkStart w:id="0" w:name="_GoBack"/>
       <w:r>
         <w:rPr>
           <w:noProof/>
         </w:rPr>
         <w:lastRenderedPageBreak/>
         <w:drawing>
-          <wp:anchor distT="0" distB="0" distL="114300" distR="114300" simplePos="0" relativeHeight="251658240" behindDoc="0" locked="0" layoutInCell="1" allowOverlap="1" wp14:anchorId="613AD3F3" wp14:editId="1221D9B4">
+          <wp:anchor distT="0" distB="0" distL="114300" distR="114300" simplePos="0" relativeHeight="251658240" behindDoc="0" locked="0" layoutInCell="1" allowOverlap="1" wp14:anchorId="613AD3F3" wp14:editId="61AE121D">
             <wp:simplePos x="0" y="0"/>
             <wp:positionH relativeFrom="column">
-              <wp:posOffset>-171450</wp:posOffset>
+              <wp:posOffset>-171907</wp:posOffset>
             </wp:positionH>
             <wp:positionV relativeFrom="paragraph">
-              <wp:posOffset>-467106</wp:posOffset>
+              <wp:posOffset>353668</wp:posOffset>
             </wp:positionV>
-            <wp:extent cx="6800850" cy="10388387"/>
+            <wp:extent cx="6800850" cy="8750190"/>
             <wp:effectExtent l="0" t="0" r="0" b="0"/>
             <wp:wrapNone/>
             <wp:docPr id="1" name="Picture 1"/>
@@ -1581,7 +1577,6 @@
                         </a:ext>
                       </a:extLst>
                     </a:blip>
-                    <a:srcRect/>
                     <a:stretch>
                       <a:fillRect/>
                     </a:stretch>
@@ -1589,7 +1584,7 @@
                   <pic:spPr bwMode="auto">
                     <a:xfrm>
                       <a:off x="0" y="0"/>
-                      <a:ext cx="6800850" cy="10388387"/>
+                      <a:ext cx="6800850" cy="8750190"/>
                     </a:xfrm>
                     <a:prstGeom prst="rect">
                       <a:avLst/>
@@ -1611,6 +1606,7 @@
           </wp:anchor>
         </w:drawing>
       </w:r>
+      <w:bookmarkEnd w:id="0"/>
     </w:p>
     <w:sectPr>
       <w:headerReference w:type="default" r:id="rId8"/>
@@ -2342,6 +2338,7 @@
     <w:lsdException w:name="HTML Sample" w:semiHidden="1" w:unhideWhenUsed="1"/>
     <w:lsdException w:name="HTML Typewriter" w:semiHidden="1" w:unhideWhenUsed="1"/>
     <w:lsdException w:name="HTML Variable" w:semiHidden="1" w:unhideWhenUsed="1"/>
+    <w:lsdException w:name="Normal Table" w:semiHidden="1" w:unhideWhenUsed="1"/>
     <w:lsdException w:name="annotation subject" w:semiHidden="1" w:unhideWhenUsed="1"/>
     <w:lsdException w:name="No List" w:semiHidden="1" w:unhideWhenUsed="1"/>
     <w:lsdException w:name="Outline List 1" w:semiHidden="1" w:unhideWhenUsed="1"/>
@@ -2387,9 +2384,11 @@
     <w:lsdException w:name="Table Subtle 1" w:semiHidden="1" w:unhideWhenUsed="1"/>
     <w:lsdException w:name="Table Subtle 2" w:semiHidden="1" w:unhideWhenUsed="1"/>
     <w:lsdException w:name="Table Web 1" w:semiHidden="1" w:unhideWhenUsed="1"/>
+    <w:lsdException w:name="Table Web 2" w:semiHidden="1" w:unhideWhenUsed="1"/>
     <w:lsdException w:name="Table Web 3" w:semiHidden="1" w:unhideWhenUsed="1"/>
     <w:lsdException w:name="Balloon Text" w:semiHidden="1" w:unhideWhenUsed="1"/>
     <w:lsdException w:name="Table Grid" w:uiPriority="39"/>
+    <w:lsdException w:name="Table Theme" w:semiHidden="1" w:unhideWhenUsed="1"/>
     <w:lsdException w:name="Placeholder Text" w:semiHidden="1"/>
     <w:lsdException w:name="No Spacing" w:uiPriority="1" w:qFormat="1"/>
     <w:lsdException w:name="Light Shading" w:uiPriority="60"/>

</xml_diff>

<commit_message>
- Added various improvements to the code base
</commit_message>
<xml_diff>
--- a/reports/checkpoint_2_report.docx
+++ b/reports/checkpoint_2_report.docx
@@ -141,7 +141,30 @@
           <w:sz w:val="20"/>
           <w:szCs w:val="20"/>
         </w:rPr>
-        <w:t>With our app, users can register and login into the app to create new diary entries. In each diary entries, users can enter texts, location, and images as well as the type of their action (Good or Bad). Users can also search their diary. Moreover, users can also create a goal of doing good and get reminded depends on their preferences.</w:t>
+        <w:t>With our app, users can register and login into the app to create new diary entries. In each diary entries, users can enter texts, location, and images as well as the type of their action (Good or Bad).</w:t>
+      </w:r>
+      <w:bookmarkStart w:id="0" w:name="_GoBack"/>
+      <w:bookmarkEnd w:id="0"/>
+      <w:r>
+        <w:rPr>
+          <w:sz w:val="20"/>
+          <w:szCs w:val="20"/>
+        </w:rPr>
+        <w:t xml:space="preserve"> Moreover, users can also </w:t>
+      </w:r>
+      <w:r>
+        <w:rPr>
+          <w:sz w:val="20"/>
+          <w:szCs w:val="20"/>
+        </w:rPr>
+        <w:t xml:space="preserve">search their diary and </w:t>
+      </w:r>
+      <w:r>
+        <w:rPr>
+          <w:sz w:val="20"/>
+          <w:szCs w:val="20"/>
+        </w:rPr>
+        <w:t>create a goal of doing good and get reminded depends on their preferences.</w:t>
       </w:r>
     </w:p>
     <w:p>
@@ -1268,27 +1291,7 @@
                 <w:sz w:val="16"/>
                 <w:szCs w:val="16"/>
               </w:rPr>
-              <w:t xml:space="preserve">To demonstrate the capability of the room database, we planned to use RxJava and room database as well as </w:t>
-            </w:r>
-            <w:proofErr w:type="spellStart"/>
-            <w:r>
-              <w:rPr>
-                <w:rFonts w:cs="Calibri"/>
-                <w:color w:val="000000"/>
-                <w:sz w:val="16"/>
-                <w:szCs w:val="16"/>
-              </w:rPr>
-              <w:t>LiveData</w:t>
-            </w:r>
-            <w:proofErr w:type="spellEnd"/>
-            <w:r>
-              <w:rPr>
-                <w:rFonts w:cs="Calibri"/>
-                <w:color w:val="000000"/>
-                <w:sz w:val="16"/>
-                <w:szCs w:val="16"/>
-              </w:rPr>
-              <w:t xml:space="preserve"> to enable an MVVM clean architecture within the app with reactive programming.</w:t>
+              <w:t>To demonstrate the capability of the room database, we planned to use RxJava and room database as well as LiveData to enable an MVVM clean architecture within the app with reactive programming.</w:t>
             </w:r>
           </w:p>
         </w:tc>
@@ -1538,7 +1541,6 @@
       </w:tr>
     </w:tbl>
     <w:p>
-      <w:bookmarkStart w:id="0" w:name="_GoBack"/>
       <w:r>
         <w:rPr>
           <w:noProof/>
@@ -1606,7 +1608,6 @@
           </wp:anchor>
         </w:drawing>
       </w:r>
-      <w:bookmarkEnd w:id="0"/>
     </w:p>
     <w:sectPr>
       <w:headerReference w:type="default" r:id="rId8"/>

</xml_diff>